<commit_message>
Updated lesson #4 homework
</commit_message>
<xml_diff>
--- a/Homework/lesson-04.docx
+++ b/Homework/lesson-04.docx
@@ -2,6 +2,14 @@
 <file path=word/document.xml><?xml version="1.0" encoding="utf-8"?>
 <w:document xmlns:wpc="http://schemas.microsoft.com/office/word/2010/wordprocessingCanvas" xmlns:mc="http://schemas.openxmlformats.org/markup-compatibility/2006" xmlns:o="urn:schemas-microsoft-com:office:office" xmlns:r="http://schemas.openxmlformats.org/officeDocument/2006/relationships" xmlns:m="http://schemas.openxmlformats.org/officeDocument/2006/math" xmlns:v="urn:schemas-microsoft-com:vml" xmlns:wp14="http://schemas.microsoft.com/office/word/2010/wordprocessingDrawing" xmlns:wp="http://schemas.openxmlformats.org/drawingml/2006/wordprocessingDrawing" xmlns:w10="urn:schemas-microsoft-com:office:word" xmlns:w="http://schemas.openxmlformats.org/wordprocessingml/2006/main" xmlns:w14="http://schemas.microsoft.com/office/word/2010/wordml" xmlns:wpg="http://schemas.microsoft.com/office/word/2010/wordprocessingGroup" xmlns:wpi="http://schemas.microsoft.com/office/word/2010/wordprocessingInk" xmlns:wne="http://schemas.microsoft.com/office/word/2006/wordml" xmlns:wps="http://schemas.microsoft.com/office/word/2010/wordprocessingShape" mc:Ignorable="w14 wp14">
   <w:body>
+    <w:p>
+      <w:pPr>
+        <w:pStyle w:val="Heading1"/>
+      </w:pPr>
+      <w:r>
+        <w:t>Число с плавающей точкой</w:t>
+      </w:r>
+    </w:p>
     <w:p>
       <w:r>
         <w:t xml:space="preserve">Напишите программу которая предлагает пользователю ввести число с плавающей точкой. </w:t>
@@ -84,12 +92,7 @@
         </w:numPr>
       </w:pPr>
       <w:r>
-        <w:t xml:space="preserve">Для проверки ввода слишком маленького или слишком большого числа введите строки </w:t>
-      </w:r>
-      <w:bookmarkStart w:id="0" w:name="_GoBack"/>
-      <w:bookmarkEnd w:id="0"/>
-      <w:r>
-        <w:t>(без кавычек) – «-1</w:t>
+        <w:t>Для проверки ввода слишком маленького или слишком большого числа введите строки (без кавычек) – «-1</w:t>
       </w:r>
       <w:r>
         <w:rPr>
@@ -127,6 +130,233 @@
       <w:r>
         <w:t>».</w:t>
       </w:r>
+    </w:p>
+    <w:p>
+      <w:pPr>
+        <w:pStyle w:val="Heading1"/>
+      </w:pPr>
+      <w:r>
+        <w:t>Проверка номера банковской карты</w:t>
+      </w:r>
+    </w:p>
+    <w:p>
+      <w:r>
+        <w:t xml:space="preserve">Напишите </w:t>
+      </w:r>
+      <w:r>
+        <w:rPr>
+          <w:lang w:val="en-US"/>
+        </w:rPr>
+        <w:t>static</w:t>
+      </w:r>
+      <w:r>
+        <w:t xml:space="preserve"> </w:t>
+      </w:r>
+      <w:r>
+        <w:t>класс с функцией для проверки номера банковской карты. Функция должна принимать номер</w:t>
+      </w:r>
+      <w:r>
+        <w:t xml:space="preserve"> банковской карты</w:t>
+      </w:r>
+      <w:r>
+        <w:t xml:space="preserve"> через</w:t>
+      </w:r>
+      <w:r>
+        <w:t xml:space="preserve"> параметр строкового типа и возвращать булевское значение. Для проверки номера реализуйте </w:t>
+      </w:r>
+      <w:r>
+        <w:fldChar w:fldCharType="begin"/>
+      </w:r>
+      <w:r>
+        <w:instrText xml:space="preserve"> HYPERLINK "http://ru.wikipedia.org/wiki/%D0%90%D0%BB%D0%B3%D0%BE%D1%80%D0%B8%D1%82%D0%BC_%D0%9B%D1%83%D0%BD%D0%B0" </w:instrText>
+      </w:r>
+      <w:r>
+        <w:fldChar w:fldCharType="separate"/>
+      </w:r>
+      <w:r>
+        <w:rPr>
+          <w:rStyle w:val="Hyperlink"/>
+        </w:rPr>
+        <w:t>алгоритм Луна</w:t>
+      </w:r>
+      <w:r>
+        <w:fldChar w:fldCharType="end"/>
+      </w:r>
+      <w:r>
+        <w:t>.</w:t>
+      </w:r>
+    </w:p>
+    <w:p>
+      <w:r>
+        <w:t xml:space="preserve">Если аргумент функции равен </w:t>
+      </w:r>
+      <w:r>
+        <w:rPr>
+          <w:lang w:val="en-US"/>
+        </w:rPr>
+        <w:t>null</w:t>
+      </w:r>
+      <w:r>
+        <w:t xml:space="preserve">, </w:t>
+      </w:r>
+      <w:r>
+        <w:t xml:space="preserve">то должно генерироваться исключение </w:t>
+      </w:r>
+      <w:proofErr w:type="spellStart"/>
+      <w:r>
+        <w:rPr>
+          <w:lang w:val="en-US"/>
+        </w:rPr>
+        <w:t>ArgumentNullException</w:t>
+      </w:r>
+      <w:proofErr w:type="spellEnd"/>
+      <w:r>
+        <w:t>.</w:t>
+      </w:r>
+    </w:p>
+    <w:p>
+      <w:r>
+        <w:t xml:space="preserve">Если в аргументе функции содержаться символы отличные от цифр, то </w:t>
+      </w:r>
+      <w:r>
+        <w:t>должно генерироваться исключение</w:t>
+      </w:r>
+      <w:r>
+        <w:t xml:space="preserve"> </w:t>
+      </w:r>
+      <w:proofErr w:type="spellStart"/>
+      <w:r>
+        <w:rPr>
+          <w:lang w:val="en-US"/>
+        </w:rPr>
+        <w:t>FormatException</w:t>
+      </w:r>
+      <w:proofErr w:type="spellEnd"/>
+      <w:r>
+        <w:t>.</w:t>
+      </w:r>
+    </w:p>
+    <w:p>
+      <w:r>
+        <w:t>Примеры правильных номеров:</w:t>
+      </w:r>
+    </w:p>
+    <w:p>
+      <w:pPr>
+        <w:pStyle w:val="ListParagraph"/>
+        <w:numPr>
+          <w:ilvl w:val="0"/>
+          <w:numId w:val="2"/>
+        </w:numPr>
+      </w:pPr>
+      <w:r>
+        <w:t>4444444444444448</w:t>
+      </w:r>
+    </w:p>
+    <w:p>
+      <w:pPr>
+        <w:pStyle w:val="ListParagraph"/>
+        <w:numPr>
+          <w:ilvl w:val="0"/>
+          <w:numId w:val="2"/>
+        </w:numPr>
+      </w:pPr>
+      <w:r>
+        <w:t>4055011111111111</w:t>
+      </w:r>
+    </w:p>
+    <w:p>
+      <w:pPr>
+        <w:pStyle w:val="ListParagraph"/>
+        <w:numPr>
+          <w:ilvl w:val="0"/>
+          <w:numId w:val="2"/>
+        </w:numPr>
+      </w:pPr>
+      <w:r>
+        <w:t>5555555555555557</w:t>
+      </w:r>
+    </w:p>
+    <w:p>
+      <w:pPr>
+        <w:pStyle w:val="ListParagraph"/>
+        <w:numPr>
+          <w:ilvl w:val="0"/>
+          <w:numId w:val="2"/>
+        </w:numPr>
+      </w:pPr>
+      <w:r>
+        <w:t>5454545454545454</w:t>
+      </w:r>
+    </w:p>
+    <w:p>
+      <w:pPr>
+        <w:pStyle w:val="ListParagraph"/>
+        <w:numPr>
+          <w:ilvl w:val="0"/>
+          <w:numId w:val="2"/>
+        </w:numPr>
+      </w:pPr>
+      <w:r>
+        <w:t>5555515555555551</w:t>
+      </w:r>
+    </w:p>
+    <w:p>
+      <w:r>
+        <w:t>Примеры неправильных номеров:</w:t>
+      </w:r>
+    </w:p>
+    <w:p>
+      <w:pPr>
+        <w:pStyle w:val="ListParagraph"/>
+        <w:numPr>
+          <w:ilvl w:val="0"/>
+          <w:numId w:val="3"/>
+        </w:numPr>
+      </w:pPr>
+      <w:r>
+        <w:t>79927398711</w:t>
+      </w:r>
+    </w:p>
+    <w:p>
+      <w:pPr>
+        <w:pStyle w:val="ListParagraph"/>
+        <w:numPr>
+          <w:ilvl w:val="0"/>
+          <w:numId w:val="3"/>
+        </w:numPr>
+      </w:pPr>
+      <w:r>
+        <w:t>79927398712</w:t>
+      </w:r>
+    </w:p>
+    <w:p>
+      <w:pPr>
+        <w:pStyle w:val="ListParagraph"/>
+        <w:numPr>
+          <w:ilvl w:val="0"/>
+          <w:numId w:val="3"/>
+        </w:numPr>
+      </w:pPr>
+      <w:r>
+        <w:t>79927398715</w:t>
+      </w:r>
+    </w:p>
+    <w:p>
+      <w:pPr>
+        <w:pStyle w:val="ListParagraph"/>
+        <w:numPr>
+          <w:ilvl w:val="0"/>
+          <w:numId w:val="3"/>
+        </w:numPr>
+      </w:pPr>
+      <w:r>
+        <w:t>79927398716</w:t>
+      </w:r>
+    </w:p>
+    <w:p>
+      <w:bookmarkStart w:id="0" w:name="_GoBack"/>
+      <w:bookmarkEnd w:id="0"/>
     </w:p>
     <w:sectPr>
       <w:pgSz w:w="11906" w:h="16838"/>
@@ -253,8 +483,240 @@
       </w:rPr>
     </w:lvl>
   </w:abstractNum>
+  <w:abstractNum w:abstractNumId="1">
+    <w:nsid w:val="507967DE"/>
+    <w:multiLevelType w:val="hybridMultilevel"/>
+    <w:tmpl w:val="FB00BC0C"/>
+    <w:lvl w:ilvl="0" w:tplc="04190001">
+      <w:start w:val="1"/>
+      <w:numFmt w:val="bullet"/>
+      <w:lvlText w:val=""/>
+      <w:lvlJc w:val="left"/>
+      <w:pPr>
+        <w:ind w:left="720" w:hanging="360"/>
+      </w:pPr>
+      <w:rPr>
+        <w:rFonts w:ascii="Symbol" w:hAnsi="Symbol" w:hint="default"/>
+      </w:rPr>
+    </w:lvl>
+    <w:lvl w:ilvl="1" w:tplc="04190003" w:tentative="1">
+      <w:start w:val="1"/>
+      <w:numFmt w:val="bullet"/>
+      <w:lvlText w:val="o"/>
+      <w:lvlJc w:val="left"/>
+      <w:pPr>
+        <w:ind w:left="1440" w:hanging="360"/>
+      </w:pPr>
+      <w:rPr>
+        <w:rFonts w:ascii="Courier New" w:hAnsi="Courier New" w:cs="Courier New" w:hint="default"/>
+      </w:rPr>
+    </w:lvl>
+    <w:lvl w:ilvl="2" w:tplc="04190005" w:tentative="1">
+      <w:start w:val="1"/>
+      <w:numFmt w:val="bullet"/>
+      <w:lvlText w:val=""/>
+      <w:lvlJc w:val="left"/>
+      <w:pPr>
+        <w:ind w:left="2160" w:hanging="360"/>
+      </w:pPr>
+      <w:rPr>
+        <w:rFonts w:ascii="Wingdings" w:hAnsi="Wingdings" w:hint="default"/>
+      </w:rPr>
+    </w:lvl>
+    <w:lvl w:ilvl="3" w:tplc="04190001" w:tentative="1">
+      <w:start w:val="1"/>
+      <w:numFmt w:val="bullet"/>
+      <w:lvlText w:val=""/>
+      <w:lvlJc w:val="left"/>
+      <w:pPr>
+        <w:ind w:left="2880" w:hanging="360"/>
+      </w:pPr>
+      <w:rPr>
+        <w:rFonts w:ascii="Symbol" w:hAnsi="Symbol" w:hint="default"/>
+      </w:rPr>
+    </w:lvl>
+    <w:lvl w:ilvl="4" w:tplc="04190003" w:tentative="1">
+      <w:start w:val="1"/>
+      <w:numFmt w:val="bullet"/>
+      <w:lvlText w:val="o"/>
+      <w:lvlJc w:val="left"/>
+      <w:pPr>
+        <w:ind w:left="3600" w:hanging="360"/>
+      </w:pPr>
+      <w:rPr>
+        <w:rFonts w:ascii="Courier New" w:hAnsi="Courier New" w:cs="Courier New" w:hint="default"/>
+      </w:rPr>
+    </w:lvl>
+    <w:lvl w:ilvl="5" w:tplc="04190005" w:tentative="1">
+      <w:start w:val="1"/>
+      <w:numFmt w:val="bullet"/>
+      <w:lvlText w:val=""/>
+      <w:lvlJc w:val="left"/>
+      <w:pPr>
+        <w:ind w:left="4320" w:hanging="360"/>
+      </w:pPr>
+      <w:rPr>
+        <w:rFonts w:ascii="Wingdings" w:hAnsi="Wingdings" w:hint="default"/>
+      </w:rPr>
+    </w:lvl>
+    <w:lvl w:ilvl="6" w:tplc="04190001" w:tentative="1">
+      <w:start w:val="1"/>
+      <w:numFmt w:val="bullet"/>
+      <w:lvlText w:val=""/>
+      <w:lvlJc w:val="left"/>
+      <w:pPr>
+        <w:ind w:left="5040" w:hanging="360"/>
+      </w:pPr>
+      <w:rPr>
+        <w:rFonts w:ascii="Symbol" w:hAnsi="Symbol" w:hint="default"/>
+      </w:rPr>
+    </w:lvl>
+    <w:lvl w:ilvl="7" w:tplc="04190003" w:tentative="1">
+      <w:start w:val="1"/>
+      <w:numFmt w:val="bullet"/>
+      <w:lvlText w:val="o"/>
+      <w:lvlJc w:val="left"/>
+      <w:pPr>
+        <w:ind w:left="5760" w:hanging="360"/>
+      </w:pPr>
+      <w:rPr>
+        <w:rFonts w:ascii="Courier New" w:hAnsi="Courier New" w:cs="Courier New" w:hint="default"/>
+      </w:rPr>
+    </w:lvl>
+    <w:lvl w:ilvl="8" w:tplc="04190005" w:tentative="1">
+      <w:start w:val="1"/>
+      <w:numFmt w:val="bullet"/>
+      <w:lvlText w:val=""/>
+      <w:lvlJc w:val="left"/>
+      <w:pPr>
+        <w:ind w:left="6480" w:hanging="360"/>
+      </w:pPr>
+      <w:rPr>
+        <w:rFonts w:ascii="Wingdings" w:hAnsi="Wingdings" w:hint="default"/>
+      </w:rPr>
+    </w:lvl>
+  </w:abstractNum>
+  <w:abstractNum w:abstractNumId="2">
+    <w:nsid w:val="74344ACF"/>
+    <w:multiLevelType w:val="hybridMultilevel"/>
+    <w:tmpl w:val="5ABC5B00"/>
+    <w:lvl w:ilvl="0" w:tplc="04190001">
+      <w:start w:val="1"/>
+      <w:numFmt w:val="bullet"/>
+      <w:lvlText w:val=""/>
+      <w:lvlJc w:val="left"/>
+      <w:pPr>
+        <w:ind w:left="720" w:hanging="360"/>
+      </w:pPr>
+      <w:rPr>
+        <w:rFonts w:ascii="Symbol" w:hAnsi="Symbol" w:hint="default"/>
+      </w:rPr>
+    </w:lvl>
+    <w:lvl w:ilvl="1" w:tplc="04190003" w:tentative="1">
+      <w:start w:val="1"/>
+      <w:numFmt w:val="bullet"/>
+      <w:lvlText w:val="o"/>
+      <w:lvlJc w:val="left"/>
+      <w:pPr>
+        <w:ind w:left="1440" w:hanging="360"/>
+      </w:pPr>
+      <w:rPr>
+        <w:rFonts w:ascii="Courier New" w:hAnsi="Courier New" w:cs="Courier New" w:hint="default"/>
+      </w:rPr>
+    </w:lvl>
+    <w:lvl w:ilvl="2" w:tplc="04190005" w:tentative="1">
+      <w:start w:val="1"/>
+      <w:numFmt w:val="bullet"/>
+      <w:lvlText w:val=""/>
+      <w:lvlJc w:val="left"/>
+      <w:pPr>
+        <w:ind w:left="2160" w:hanging="360"/>
+      </w:pPr>
+      <w:rPr>
+        <w:rFonts w:ascii="Wingdings" w:hAnsi="Wingdings" w:hint="default"/>
+      </w:rPr>
+    </w:lvl>
+    <w:lvl w:ilvl="3" w:tplc="04190001" w:tentative="1">
+      <w:start w:val="1"/>
+      <w:numFmt w:val="bullet"/>
+      <w:lvlText w:val=""/>
+      <w:lvlJc w:val="left"/>
+      <w:pPr>
+        <w:ind w:left="2880" w:hanging="360"/>
+      </w:pPr>
+      <w:rPr>
+        <w:rFonts w:ascii="Symbol" w:hAnsi="Symbol" w:hint="default"/>
+      </w:rPr>
+    </w:lvl>
+    <w:lvl w:ilvl="4" w:tplc="04190003" w:tentative="1">
+      <w:start w:val="1"/>
+      <w:numFmt w:val="bullet"/>
+      <w:lvlText w:val="o"/>
+      <w:lvlJc w:val="left"/>
+      <w:pPr>
+        <w:ind w:left="3600" w:hanging="360"/>
+      </w:pPr>
+      <w:rPr>
+        <w:rFonts w:ascii="Courier New" w:hAnsi="Courier New" w:cs="Courier New" w:hint="default"/>
+      </w:rPr>
+    </w:lvl>
+    <w:lvl w:ilvl="5" w:tplc="04190005" w:tentative="1">
+      <w:start w:val="1"/>
+      <w:numFmt w:val="bullet"/>
+      <w:lvlText w:val=""/>
+      <w:lvlJc w:val="left"/>
+      <w:pPr>
+        <w:ind w:left="4320" w:hanging="360"/>
+      </w:pPr>
+      <w:rPr>
+        <w:rFonts w:ascii="Wingdings" w:hAnsi="Wingdings" w:hint="default"/>
+      </w:rPr>
+    </w:lvl>
+    <w:lvl w:ilvl="6" w:tplc="04190001" w:tentative="1">
+      <w:start w:val="1"/>
+      <w:numFmt w:val="bullet"/>
+      <w:lvlText w:val=""/>
+      <w:lvlJc w:val="left"/>
+      <w:pPr>
+        <w:ind w:left="5040" w:hanging="360"/>
+      </w:pPr>
+      <w:rPr>
+        <w:rFonts w:ascii="Symbol" w:hAnsi="Symbol" w:hint="default"/>
+      </w:rPr>
+    </w:lvl>
+    <w:lvl w:ilvl="7" w:tplc="04190003" w:tentative="1">
+      <w:start w:val="1"/>
+      <w:numFmt w:val="bullet"/>
+      <w:lvlText w:val="o"/>
+      <w:lvlJc w:val="left"/>
+      <w:pPr>
+        <w:ind w:left="5760" w:hanging="360"/>
+      </w:pPr>
+      <w:rPr>
+        <w:rFonts w:ascii="Courier New" w:hAnsi="Courier New" w:cs="Courier New" w:hint="default"/>
+      </w:rPr>
+    </w:lvl>
+    <w:lvl w:ilvl="8" w:tplc="04190005" w:tentative="1">
+      <w:start w:val="1"/>
+      <w:numFmt w:val="bullet"/>
+      <w:lvlText w:val=""/>
+      <w:lvlJc w:val="left"/>
+      <w:pPr>
+        <w:ind w:left="6480" w:hanging="360"/>
+      </w:pPr>
+      <w:rPr>
+        <w:rFonts w:ascii="Wingdings" w:hAnsi="Wingdings" w:hint="default"/>
+      </w:rPr>
+    </w:lvl>
+  </w:abstractNum>
   <w:num w:numId="1">
     <w:abstractNumId w:val="0"/>
+  </w:num>
+  <w:num w:numId="2">
+    <w:abstractNumId w:val="2"/>
+  </w:num>
+  <w:num w:numId="3">
+    <w:abstractNumId w:val="1"/>
   </w:num>
 </w:numbering>
 </file>
@@ -420,6 +882,29 @@
     <w:qFormat/>
     <w:rsid w:val="00663166"/>
   </w:style>
+  <w:style w:type="paragraph" w:styleId="Heading1">
+    <w:name w:val="heading 1"/>
+    <w:basedOn w:val="Normal"/>
+    <w:next w:val="Normal"/>
+    <w:link w:val="Heading1Char"/>
+    <w:uiPriority w:val="9"/>
+    <w:qFormat/>
+    <w:rsid w:val="00AD7CD6"/>
+    <w:pPr>
+      <w:keepNext/>
+      <w:keepLines/>
+      <w:spacing w:before="480" w:after="0"/>
+      <w:outlineLvl w:val="0"/>
+    </w:pPr>
+    <w:rPr>
+      <w:rFonts w:asciiTheme="majorHAnsi" w:eastAsiaTheme="majorEastAsia" w:hAnsiTheme="majorHAnsi" w:cstheme="majorBidi"/>
+      <w:b/>
+      <w:bCs/>
+      <w:color w:val="365F91" w:themeColor="accent1" w:themeShade="BF"/>
+      <w:sz w:val="28"/>
+      <w:szCs w:val="28"/>
+    </w:rPr>
+  </w:style>
   <w:style w:type="paragraph" w:styleId="Heading2">
     <w:name w:val="heading 2"/>
     <w:basedOn w:val="Normal"/>
@@ -495,6 +980,32 @@
       <w:color w:val="4F81BD" w:themeColor="accent1"/>
       <w:sz w:val="26"/>
       <w:szCs w:val="26"/>
+    </w:rPr>
+  </w:style>
+  <w:style w:type="character" w:customStyle="1" w:styleId="Heading1Char">
+    <w:name w:val="Heading 1 Char"/>
+    <w:basedOn w:val="DefaultParagraphFont"/>
+    <w:link w:val="Heading1"/>
+    <w:uiPriority w:val="9"/>
+    <w:rsid w:val="00AD7CD6"/>
+    <w:rPr>
+      <w:rFonts w:asciiTheme="majorHAnsi" w:eastAsiaTheme="majorEastAsia" w:hAnsiTheme="majorHAnsi" w:cstheme="majorBidi"/>
+      <w:b/>
+      <w:bCs/>
+      <w:color w:val="365F91" w:themeColor="accent1" w:themeShade="BF"/>
+      <w:sz w:val="28"/>
+      <w:szCs w:val="28"/>
+    </w:rPr>
+  </w:style>
+  <w:style w:type="character" w:styleId="Hyperlink">
+    <w:name w:val="Hyperlink"/>
+    <w:basedOn w:val="DefaultParagraphFont"/>
+    <w:uiPriority w:val="99"/>
+    <w:unhideWhenUsed/>
+    <w:rsid w:val="00AD7CD6"/>
+    <w:rPr>
+      <w:color w:val="0000FF" w:themeColor="hyperlink"/>
+      <w:u w:val="single"/>
     </w:rPr>
   </w:style>
 </w:styles>

</xml_diff>

<commit_message>
Minor changes in lesson #4 homework
</commit_message>
<xml_diff>
--- a/Homework/lesson-04.docx
+++ b/Homework/lesson-04.docx
@@ -18,8 +18,19 @@
         <w:t xml:space="preserve"> Если введено не число или слишком большое или маленькое число, то программа выводит соответствующее сообщение об ошибке и предлагает повторить ввод.</w:t>
       </w:r>
       <w:r>
-        <w:t xml:space="preserve"> Если введено число, то выводим его значение на экран с округлением до двух знаков после запятой.</w:t>
-      </w:r>
+        <w:t xml:space="preserve"> Если введено число, то выводим его значение на экран с округлени</w:t>
+      </w:r>
+      <w:r>
+        <w:t>ем до двух знаков после запятой</w:t>
+      </w:r>
+      <w:r>
+        <w:t xml:space="preserve"> </w:t>
+      </w:r>
+      <w:r>
+        <w:t>и завершаем программу.</w:t>
+      </w:r>
+      <w:bookmarkStart w:id="0" w:name="_GoBack"/>
+      <w:bookmarkEnd w:id="0"/>
     </w:p>
     <w:p>
       <w:r>
@@ -153,10 +164,7 @@
         <w:t xml:space="preserve"> </w:t>
       </w:r>
       <w:r>
-        <w:t>класс с функцией для проверки номера банковской карты. Функция должна принимать номер</w:t>
-      </w:r>
-      <w:r>
-        <w:t xml:space="preserve"> банковской карты</w:t>
+        <w:t>класс с функцией для проверки номера банковской карты. Функция должна принимать номер банковской карты</w:t>
       </w:r>
       <w:r>
         <w:t xml:space="preserve"> через</w:t>
@@ -164,24 +172,14 @@
       <w:r>
         <w:t xml:space="preserve"> параметр строкового типа и возвращать булевское значение. Для проверки номера реализуйте </w:t>
       </w:r>
-      <w:r>
-        <w:fldChar w:fldCharType="begin"/>
-      </w:r>
-      <w:r>
-        <w:instrText xml:space="preserve"> HYPERLINK "http://ru.wikipedia.org/wiki/%D0%90%D0%BB%D0%B3%D0%BE%D1%80%D0%B8%D1%82%D0%BC_%D0%9B%D1%83%D0%BD%D0%B0" </w:instrText>
-      </w:r>
-      <w:r>
-        <w:fldChar w:fldCharType="separate"/>
-      </w:r>
-      <w:r>
-        <w:rPr>
-          <w:rStyle w:val="Hyperlink"/>
-        </w:rPr>
-        <w:t>алгоритм Луна</w:t>
-      </w:r>
-      <w:r>
-        <w:fldChar w:fldCharType="end"/>
-      </w:r>
+      <w:hyperlink r:id="rId6" w:history="1">
+        <w:r>
+          <w:rPr>
+            <w:rStyle w:val="Hyperlink"/>
+          </w:rPr>
+          <w:t>алгоритм Луна</w:t>
+        </w:r>
+      </w:hyperlink>
       <w:r>
         <w:t>.</w:t>
       </w:r>
@@ -202,36 +200,26 @@
       <w:r>
         <w:t xml:space="preserve">то должно генерироваться исключение </w:t>
       </w:r>
-      <w:proofErr w:type="spellStart"/>
       <w:r>
         <w:rPr>
           <w:lang w:val="en-US"/>
         </w:rPr>
         <w:t>ArgumentNullException</w:t>
       </w:r>
-      <w:proofErr w:type="spellEnd"/>
       <w:r>
         <w:t>.</w:t>
       </w:r>
     </w:p>
     <w:p>
       <w:r>
-        <w:t xml:space="preserve">Если в аргументе функции содержаться символы отличные от цифр, то </w:t>
-      </w:r>
-      <w:r>
-        <w:t>должно генерироваться исключение</w:t>
-      </w:r>
-      <w:r>
-        <w:t xml:space="preserve"> </w:t>
-      </w:r>
-      <w:proofErr w:type="spellStart"/>
+        <w:t xml:space="preserve">Если в аргументе функции содержаться символы отличные от цифр, то должно генерироваться исключение </w:t>
+      </w:r>
       <w:r>
         <w:rPr>
           <w:lang w:val="en-US"/>
         </w:rPr>
         <w:t>FormatException</w:t>
       </w:r>
-      <w:proofErr w:type="spellEnd"/>
       <w:r>
         <w:t>.</w:t>
       </w:r>
@@ -354,10 +342,7 @@
         <w:t>79927398716</w:t>
       </w:r>
     </w:p>
-    <w:p>
-      <w:bookmarkStart w:id="0" w:name="_GoBack"/>
-      <w:bookmarkEnd w:id="0"/>
-    </w:p>
+    <w:p/>
     <w:sectPr>
       <w:pgSz w:w="11906" w:h="16838"/>
       <w:pgMar w:top="1134" w:right="850" w:bottom="1134" w:left="1701" w:header="708" w:footer="708" w:gutter="0"/>

</xml_diff>

<commit_message>
Added lesson 4 homework
</commit_message>
<xml_diff>
--- a/Homework/lesson-04.docx
+++ b/Homework/lesson-04.docx
@@ -5,6 +5,17 @@
     <w:p>
       <w:pPr>
         <w:pStyle w:val="Heading1"/>
+        <w:pBdr>
+          <w:bottom w:val="double" w:sz="4" w:space="1" w:color="365F91" w:themeColor="accent1" w:themeShade="BF"/>
+        </w:pBdr>
+      </w:pPr>
+      <w:r>
+        <w:t>Исключения</w:t>
+      </w:r>
+    </w:p>
+    <w:p>
+      <w:pPr>
+        <w:pStyle w:val="Heading2"/>
       </w:pPr>
       <w:r>
         <w:t>Число с плавающей точкой</w:t>
@@ -29,8 +40,6 @@
       <w:r>
         <w:t>и завершаем программу.</w:t>
       </w:r>
-      <w:bookmarkStart w:id="0" w:name="_GoBack"/>
-      <w:bookmarkEnd w:id="0"/>
     </w:p>
     <w:p>
       <w:r>
@@ -144,7 +153,7 @@
     </w:p>
     <w:p>
       <w:pPr>
-        <w:pStyle w:val="Heading1"/>
+        <w:pStyle w:val="Heading2"/>
       </w:pPr>
       <w:r>
         <w:t>Проверка номера банковской карты</w:t>
@@ -172,14 +181,27 @@
       <w:r>
         <w:t xml:space="preserve"> параметр строкового типа и возвращать булевское значение. Для проверки номера реализуйте </w:t>
       </w:r>
-      <w:hyperlink r:id="rId6" w:history="1">
-        <w:r>
-          <w:rPr>
-            <w:rStyle w:val="Hyperlink"/>
-          </w:rPr>
-          <w:t>алгоритм Луна</w:t>
-        </w:r>
-      </w:hyperlink>
+      <w:r>
+        <w:fldChar w:fldCharType="begin"/>
+      </w:r>
+      <w:r>
+        <w:instrText xml:space="preserve"> HYPERLINK "http://ru.wikipedia.org/wiki/%D0%90%D0%BB%D0%B3%D0%BE%D1%80%D0%B8%D1%82%D0%BC_%D0%9B%D1%83%D0%BD%D0%B0" </w:instrText>
+      </w:r>
+      <w:r>
+        <w:fldChar w:fldCharType="separate"/>
+      </w:r>
+      <w:r>
+        <w:rPr>
+          <w:rStyle w:val="Hyperlink"/>
+        </w:rPr>
+        <w:t>алгоритм Луна</w:t>
+      </w:r>
+      <w:r>
+        <w:rPr>
+          <w:rStyle w:val="Hyperlink"/>
+        </w:rPr>
+        <w:fldChar w:fldCharType="end"/>
+      </w:r>
       <w:r>
         <w:t>.</w:t>
       </w:r>
@@ -200,12 +222,14 @@
       <w:r>
         <w:t xml:space="preserve">то должно генерироваться исключение </w:t>
       </w:r>
+      <w:proofErr w:type="spellStart"/>
       <w:r>
         <w:rPr>
           <w:lang w:val="en-US"/>
         </w:rPr>
         <w:t>ArgumentNullException</w:t>
       </w:r>
+      <w:proofErr w:type="spellEnd"/>
       <w:r>
         <w:t>.</w:t>
       </w:r>
@@ -214,12 +238,14 @@
       <w:r>
         <w:t xml:space="preserve">Если в аргументе функции содержаться символы отличные от цифр, то должно генерироваться исключение </w:t>
       </w:r>
+      <w:proofErr w:type="spellStart"/>
       <w:r>
         <w:rPr>
           <w:lang w:val="en-US"/>
         </w:rPr>
         <w:t>FormatException</w:t>
       </w:r>
+      <w:proofErr w:type="spellEnd"/>
       <w:r>
         <w:t>.</w:t>
       </w:r>
@@ -342,6 +368,292 @@
         <w:t>79927398716</w:t>
       </w:r>
     </w:p>
+    <w:p>
+      <w:pPr>
+        <w:pStyle w:val="Heading1"/>
+        <w:pBdr>
+          <w:bottom w:val="double" w:sz="4" w:space="1" w:color="365F91" w:themeColor="accent1" w:themeShade="BF"/>
+        </w:pBdr>
+      </w:pPr>
+      <w:r>
+        <w:t>Работа с файлами</w:t>
+      </w:r>
+    </w:p>
+    <w:p>
+      <w:pPr>
+        <w:pStyle w:val="Heading2"/>
+      </w:pPr>
+      <w:r>
+        <w:t>Больше-меньше</w:t>
+      </w:r>
+    </w:p>
+    <w:p>
+      <w:r>
+        <w:t>В двух строчках входного файла INPUT.TXT записаны числа A и B, не превосходящие по абсолютной величине 2*10</w:t>
+      </w:r>
+      <w:r>
+        <w:rPr>
+          <w:vertAlign w:val="superscript"/>
+        </w:rPr>
+        <w:t>9</w:t>
+      </w:r>
+      <w:r>
+        <w:t>.</w:t>
+      </w:r>
+      <w:r>
+        <w:t xml:space="preserve"> </w:t>
+      </w:r>
+      <w:r>
+        <w:t>Запишите в выходной файл OUTPUT.TXT один символ “&lt;”, если A &lt; B, “&gt;”, если A &gt; B и “=”, если</w:t>
+      </w:r>
+      <w:bookmarkStart w:id="0" w:name="_GoBack"/>
+      <w:bookmarkEnd w:id="0"/>
+      <w:r>
+        <w:t xml:space="preserve"> A=B.</w:t>
+      </w:r>
+    </w:p>
+    <w:p>
+      <w:pPr>
+        <w:pStyle w:val="Heading3"/>
+      </w:pPr>
+      <w:r>
+        <w:lastRenderedPageBreak/>
+        <w:t>Примеры</w:t>
+      </w:r>
+    </w:p>
+    <w:tbl>
+      <w:tblPr>
+        <w:tblStyle w:val="LightList-Accent1"/>
+        <w:tblW w:w="0" w:type="auto"/>
+        <w:tblBorders>
+          <w:insideH w:val="single" w:sz="8" w:space="0" w:color="4F81BD" w:themeColor="accent1"/>
+          <w:insideV w:val="single" w:sz="8" w:space="0" w:color="4F81BD" w:themeColor="accent1"/>
+        </w:tblBorders>
+        <w:tblLook w:val="04A0" w:firstRow="1" w:lastRow="0" w:firstColumn="1" w:lastColumn="0" w:noHBand="0" w:noVBand="1"/>
+      </w:tblPr>
+      <w:tblGrid>
+        <w:gridCol w:w="959"/>
+        <w:gridCol w:w="1843"/>
+        <w:gridCol w:w="1984"/>
+      </w:tblGrid>
+      <w:tr>
+        <w:trPr>
+          <w:cnfStyle w:val="100000000000" w:firstRow="1" w:lastRow="0" w:firstColumn="0" w:lastColumn="0" w:oddVBand="0" w:evenVBand="0" w:oddHBand="0" w:evenHBand="0" w:firstRowFirstColumn="0" w:firstRowLastColumn="0" w:lastRowFirstColumn="0" w:lastRowLastColumn="0"/>
+        </w:trPr>
+        <w:tc>
+          <w:tcPr>
+            <w:cnfStyle w:val="001000000000" w:firstRow="0" w:lastRow="0" w:firstColumn="1" w:lastColumn="0" w:oddVBand="0" w:evenVBand="0" w:oddHBand="0" w:evenHBand="0" w:firstRowFirstColumn="0" w:firstRowLastColumn="0" w:lastRowFirstColumn="0" w:lastRowLastColumn="0"/>
+            <w:tcW w:w="959" w:type="dxa"/>
+          </w:tcPr>
+          <w:p>
+            <w:r>
+              <w:t>№</w:t>
+            </w:r>
+          </w:p>
+        </w:tc>
+        <w:tc>
+          <w:tcPr>
+            <w:tcW w:w="1843" w:type="dxa"/>
+          </w:tcPr>
+          <w:p>
+            <w:pPr>
+              <w:cnfStyle w:val="100000000000" w:firstRow="1" w:lastRow="0" w:firstColumn="0" w:lastColumn="0" w:oddVBand="0" w:evenVBand="0" w:oddHBand="0" w:evenHBand="0" w:firstRowFirstColumn="0" w:firstRowLastColumn="0" w:lastRowFirstColumn="0" w:lastRowLastColumn="0"/>
+            </w:pPr>
+            <w:r>
+              <w:t>INPUT.TXT</w:t>
+            </w:r>
+          </w:p>
+        </w:tc>
+        <w:tc>
+          <w:tcPr>
+            <w:tcW w:w="1984" w:type="dxa"/>
+          </w:tcPr>
+          <w:p>
+            <w:pPr>
+              <w:cnfStyle w:val="100000000000" w:firstRow="1" w:lastRow="0" w:firstColumn="0" w:lastColumn="0" w:oddVBand="0" w:evenVBand="0" w:oddHBand="0" w:evenHBand="0" w:firstRowFirstColumn="0" w:firstRowLastColumn="0" w:lastRowFirstColumn="0" w:lastRowLastColumn="0"/>
+            </w:pPr>
+            <w:r>
+              <w:t>OUTPUT.TXT</w:t>
+            </w:r>
+          </w:p>
+        </w:tc>
+      </w:tr>
+      <w:tr>
+        <w:trPr>
+          <w:cnfStyle w:val="000000100000" w:firstRow="0" w:lastRow="0" w:firstColumn="0" w:lastColumn="0" w:oddVBand="0" w:evenVBand="0" w:oddHBand="1" w:evenHBand="0" w:firstRowFirstColumn="0" w:firstRowLastColumn="0" w:lastRowFirstColumn="0" w:lastRowLastColumn="0"/>
+        </w:trPr>
+        <w:tc>
+          <w:tcPr>
+            <w:cnfStyle w:val="001000000000" w:firstRow="0" w:lastRow="0" w:firstColumn="1" w:lastColumn="0" w:oddVBand="0" w:evenVBand="0" w:oddHBand="0" w:evenHBand="0" w:firstRowFirstColumn="0" w:firstRowLastColumn="0" w:lastRowFirstColumn="0" w:lastRowLastColumn="0"/>
+            <w:tcW w:w="959" w:type="dxa"/>
+            <w:tcBorders>
+              <w:top w:val="none" w:sz="0" w:space="0" w:color="auto"/>
+              <w:left w:val="none" w:sz="0" w:space="0" w:color="auto"/>
+              <w:bottom w:val="none" w:sz="0" w:space="0" w:color="auto"/>
+            </w:tcBorders>
+          </w:tcPr>
+          <w:p>
+            <w:r>
+              <w:t>1</w:t>
+            </w:r>
+          </w:p>
+        </w:tc>
+        <w:tc>
+          <w:tcPr>
+            <w:tcW w:w="1843" w:type="dxa"/>
+            <w:tcBorders>
+              <w:top w:val="none" w:sz="0" w:space="0" w:color="auto"/>
+              <w:bottom w:val="none" w:sz="0" w:space="0" w:color="auto"/>
+            </w:tcBorders>
+          </w:tcPr>
+          <w:p>
+            <w:pPr>
+              <w:cnfStyle w:val="000000100000" w:firstRow="0" w:lastRow="0" w:firstColumn="0" w:lastColumn="0" w:oddVBand="0" w:evenVBand="0" w:oddHBand="1" w:evenHBand="0" w:firstRowFirstColumn="0" w:firstRowLastColumn="0" w:lastRowFirstColumn="0" w:lastRowLastColumn="0"/>
+            </w:pPr>
+            <w:r>
+              <w:t>5</w:t>
+            </w:r>
+          </w:p>
+          <w:p>
+            <w:pPr>
+              <w:cnfStyle w:val="000000100000" w:firstRow="0" w:lastRow="0" w:firstColumn="0" w:lastColumn="0" w:oddVBand="0" w:evenVBand="0" w:oddHBand="1" w:evenHBand="0" w:firstRowFirstColumn="0" w:firstRowLastColumn="0" w:lastRowFirstColumn="0" w:lastRowLastColumn="0"/>
+            </w:pPr>
+            <w:r>
+              <w:t>7</w:t>
+            </w:r>
+          </w:p>
+        </w:tc>
+        <w:tc>
+          <w:tcPr>
+            <w:tcW w:w="1984" w:type="dxa"/>
+            <w:tcBorders>
+              <w:top w:val="none" w:sz="0" w:space="0" w:color="auto"/>
+              <w:bottom w:val="none" w:sz="0" w:space="0" w:color="auto"/>
+              <w:right w:val="none" w:sz="0" w:space="0" w:color="auto"/>
+            </w:tcBorders>
+          </w:tcPr>
+          <w:p>
+            <w:pPr>
+              <w:cnfStyle w:val="000000100000" w:firstRow="0" w:lastRow="0" w:firstColumn="0" w:lastColumn="0" w:oddVBand="0" w:evenVBand="0" w:oddHBand="1" w:evenHBand="0" w:firstRowFirstColumn="0" w:firstRowLastColumn="0" w:lastRowFirstColumn="0" w:lastRowLastColumn="0"/>
+            </w:pPr>
+            <w:r>
+              <w:t>&lt;</w:t>
+            </w:r>
+          </w:p>
+        </w:tc>
+      </w:tr>
+      <w:tr>
+        <w:tc>
+          <w:tcPr>
+            <w:cnfStyle w:val="001000000000" w:firstRow="0" w:lastRow="0" w:firstColumn="1" w:lastColumn="0" w:oddVBand="0" w:evenVBand="0" w:oddHBand="0" w:evenHBand="0" w:firstRowFirstColumn="0" w:firstRowLastColumn="0" w:lastRowFirstColumn="0" w:lastRowLastColumn="0"/>
+            <w:tcW w:w="959" w:type="dxa"/>
+          </w:tcPr>
+          <w:p>
+            <w:r>
+              <w:t>2</w:t>
+            </w:r>
+          </w:p>
+        </w:tc>
+        <w:tc>
+          <w:tcPr>
+            <w:tcW w:w="1843" w:type="dxa"/>
+          </w:tcPr>
+          <w:p>
+            <w:pPr>
+              <w:cnfStyle w:val="000000000000" w:firstRow="0" w:lastRow="0" w:firstColumn="0" w:lastColumn="0" w:oddVBand="0" w:evenVBand="0" w:oddHBand="0" w:evenHBand="0" w:firstRowFirstColumn="0" w:firstRowLastColumn="0" w:lastRowFirstColumn="0" w:lastRowLastColumn="0"/>
+            </w:pPr>
+            <w:r>
+              <w:t>-7</w:t>
+            </w:r>
+          </w:p>
+          <w:p>
+            <w:pPr>
+              <w:cnfStyle w:val="000000000000" w:firstRow="0" w:lastRow="0" w:firstColumn="0" w:lastColumn="0" w:oddVBand="0" w:evenVBand="0" w:oddHBand="0" w:evenHBand="0" w:firstRowFirstColumn="0" w:firstRowLastColumn="0" w:lastRowFirstColumn="0" w:lastRowLastColumn="0"/>
+            </w:pPr>
+            <w:r>
+              <w:t>-12</w:t>
+            </w:r>
+          </w:p>
+        </w:tc>
+        <w:tc>
+          <w:tcPr>
+            <w:tcW w:w="1984" w:type="dxa"/>
+          </w:tcPr>
+          <w:p>
+            <w:pPr>
+              <w:cnfStyle w:val="000000000000" w:firstRow="0" w:lastRow="0" w:firstColumn="0" w:lastColumn="0" w:oddVBand="0" w:evenVBand="0" w:oddHBand="0" w:evenHBand="0" w:firstRowFirstColumn="0" w:firstRowLastColumn="0" w:lastRowFirstColumn="0" w:lastRowLastColumn="0"/>
+            </w:pPr>
+            <w:r>
+              <w:t>&gt;</w:t>
+            </w:r>
+          </w:p>
+        </w:tc>
+      </w:tr>
+      <w:tr>
+        <w:trPr>
+          <w:cnfStyle w:val="000000100000" w:firstRow="0" w:lastRow="0" w:firstColumn="0" w:lastColumn="0" w:oddVBand="0" w:evenVBand="0" w:oddHBand="1" w:evenHBand="0" w:firstRowFirstColumn="0" w:firstRowLastColumn="0" w:lastRowFirstColumn="0" w:lastRowLastColumn="0"/>
+        </w:trPr>
+        <w:tc>
+          <w:tcPr>
+            <w:cnfStyle w:val="001000000000" w:firstRow="0" w:lastRow="0" w:firstColumn="1" w:lastColumn="0" w:oddVBand="0" w:evenVBand="0" w:oddHBand="0" w:evenHBand="0" w:firstRowFirstColumn="0" w:firstRowLastColumn="0" w:lastRowFirstColumn="0" w:lastRowLastColumn="0"/>
+            <w:tcW w:w="959" w:type="dxa"/>
+            <w:tcBorders>
+              <w:top w:val="none" w:sz="0" w:space="0" w:color="auto"/>
+              <w:left w:val="none" w:sz="0" w:space="0" w:color="auto"/>
+              <w:bottom w:val="none" w:sz="0" w:space="0" w:color="auto"/>
+            </w:tcBorders>
+          </w:tcPr>
+          <w:p>
+            <w:r>
+              <w:t>3</w:t>
+            </w:r>
+          </w:p>
+        </w:tc>
+        <w:tc>
+          <w:tcPr>
+            <w:tcW w:w="1843" w:type="dxa"/>
+            <w:tcBorders>
+              <w:top w:val="none" w:sz="0" w:space="0" w:color="auto"/>
+              <w:bottom w:val="none" w:sz="0" w:space="0" w:color="auto"/>
+            </w:tcBorders>
+          </w:tcPr>
+          <w:p>
+            <w:pPr>
+              <w:cnfStyle w:val="000000100000" w:firstRow="0" w:lastRow="0" w:firstColumn="0" w:lastColumn="0" w:oddVBand="0" w:evenVBand="0" w:oddHBand="1" w:evenHBand="0" w:firstRowFirstColumn="0" w:firstRowLastColumn="0" w:lastRowFirstColumn="0" w:lastRowLastColumn="0"/>
+            </w:pPr>
+            <w:r>
+              <w:t>13</w:t>
+            </w:r>
+          </w:p>
+          <w:p>
+            <w:pPr>
+              <w:cnfStyle w:val="000000100000" w:firstRow="0" w:lastRow="0" w:firstColumn="0" w:lastColumn="0" w:oddVBand="0" w:evenVBand="0" w:oddHBand="1" w:evenHBand="0" w:firstRowFirstColumn="0" w:firstRowLastColumn="0" w:lastRowFirstColumn="0" w:lastRowLastColumn="0"/>
+            </w:pPr>
+            <w:r>
+              <w:t>13</w:t>
+            </w:r>
+          </w:p>
+        </w:tc>
+        <w:tc>
+          <w:tcPr>
+            <w:tcW w:w="1984" w:type="dxa"/>
+            <w:tcBorders>
+              <w:top w:val="none" w:sz="0" w:space="0" w:color="auto"/>
+              <w:bottom w:val="none" w:sz="0" w:space="0" w:color="auto"/>
+              <w:right w:val="none" w:sz="0" w:space="0" w:color="auto"/>
+            </w:tcBorders>
+          </w:tcPr>
+          <w:p>
+            <w:pPr>
+              <w:cnfStyle w:val="000000100000" w:firstRow="0" w:lastRow="0" w:firstColumn="0" w:lastColumn="0" w:oddVBand="0" w:evenVBand="0" w:oddHBand="1" w:evenHBand="0" w:firstRowFirstColumn="0" w:firstRowLastColumn="0" w:lastRowFirstColumn="0" w:lastRowLastColumn="0"/>
+            </w:pPr>
+            <w:r>
+              <w:t>=</w:t>
+            </w:r>
+          </w:p>
+        </w:tc>
+      </w:tr>
+    </w:tbl>
     <w:p/>
     <w:sectPr>
       <w:pgSz w:w="11906" w:h="16838"/>
@@ -914,6 +1226,28 @@
       <w:szCs w:val="26"/>
     </w:rPr>
   </w:style>
+  <w:style w:type="paragraph" w:styleId="Heading3">
+    <w:name w:val="heading 3"/>
+    <w:basedOn w:val="Normal"/>
+    <w:next w:val="Normal"/>
+    <w:link w:val="Heading3Char"/>
+    <w:uiPriority w:val="9"/>
+    <w:unhideWhenUsed/>
+    <w:qFormat/>
+    <w:rsid w:val="006614EB"/>
+    <w:pPr>
+      <w:keepNext/>
+      <w:keepLines/>
+      <w:spacing w:before="200" w:after="0"/>
+      <w:outlineLvl w:val="2"/>
+    </w:pPr>
+    <w:rPr>
+      <w:rFonts w:asciiTheme="majorHAnsi" w:eastAsiaTheme="majorEastAsia" w:hAnsiTheme="majorHAnsi" w:cstheme="majorBidi"/>
+      <w:b/>
+      <w:bCs/>
+      <w:color w:val="4F81BD" w:themeColor="accent1"/>
+    </w:rPr>
+  </w:style>
   <w:style w:type="character" w:default="1" w:styleId="DefaultParagraphFont">
     <w:name w:val="Default Paragraph Font"/>
     <w:uiPriority w:val="1"/>
@@ -991,6 +1325,123 @@
     <w:rPr>
       <w:color w:val="0000FF" w:themeColor="hyperlink"/>
       <w:u w:val="single"/>
+    </w:rPr>
+  </w:style>
+  <w:style w:type="table" w:styleId="TableGrid">
+    <w:name w:val="Table Grid"/>
+    <w:basedOn w:val="TableNormal"/>
+    <w:uiPriority w:val="59"/>
+    <w:rsid w:val="006614EB"/>
+    <w:pPr>
+      <w:spacing w:after="0" w:line="240" w:lineRule="auto"/>
+    </w:pPr>
+    <w:tblPr>
+      <w:tblBorders>
+        <w:top w:val="single" w:sz="4" w:space="0" w:color="auto"/>
+        <w:left w:val="single" w:sz="4" w:space="0" w:color="auto"/>
+        <w:bottom w:val="single" w:sz="4" w:space="0" w:color="auto"/>
+        <w:right w:val="single" w:sz="4" w:space="0" w:color="auto"/>
+        <w:insideH w:val="single" w:sz="4" w:space="0" w:color="auto"/>
+        <w:insideV w:val="single" w:sz="4" w:space="0" w:color="auto"/>
+      </w:tblBorders>
+    </w:tblPr>
+  </w:style>
+  <w:style w:type="table" w:styleId="LightList-Accent1">
+    <w:name w:val="Light List Accent 1"/>
+    <w:basedOn w:val="TableNormal"/>
+    <w:uiPriority w:val="61"/>
+    <w:rsid w:val="006614EB"/>
+    <w:pPr>
+      <w:spacing w:after="0" w:line="240" w:lineRule="auto"/>
+    </w:pPr>
+    <w:tblPr>
+      <w:tblStyleRowBandSize w:val="1"/>
+      <w:tblStyleColBandSize w:val="1"/>
+      <w:tblBorders>
+        <w:top w:val="single" w:sz="8" w:space="0" w:color="4F81BD" w:themeColor="accent1"/>
+        <w:left w:val="single" w:sz="8" w:space="0" w:color="4F81BD" w:themeColor="accent1"/>
+        <w:bottom w:val="single" w:sz="8" w:space="0" w:color="4F81BD" w:themeColor="accent1"/>
+        <w:right w:val="single" w:sz="8" w:space="0" w:color="4F81BD" w:themeColor="accent1"/>
+      </w:tblBorders>
+    </w:tblPr>
+    <w:tblStylePr w:type="firstRow">
+      <w:pPr>
+        <w:spacing w:before="0" w:after="0" w:line="240" w:lineRule="auto"/>
+      </w:pPr>
+      <w:rPr>
+        <w:b/>
+        <w:bCs/>
+        <w:color w:val="FFFFFF" w:themeColor="background1"/>
+      </w:rPr>
+      <w:tblPr/>
+      <w:tcPr>
+        <w:shd w:val="clear" w:color="auto" w:fill="4F81BD" w:themeFill="accent1"/>
+      </w:tcPr>
+    </w:tblStylePr>
+    <w:tblStylePr w:type="lastRow">
+      <w:pPr>
+        <w:spacing w:before="0" w:after="0" w:line="240" w:lineRule="auto"/>
+      </w:pPr>
+      <w:rPr>
+        <w:b/>
+        <w:bCs/>
+      </w:rPr>
+      <w:tblPr/>
+      <w:tcPr>
+        <w:tcBorders>
+          <w:top w:val="double" w:sz="6" w:space="0" w:color="4F81BD" w:themeColor="accent1"/>
+          <w:left w:val="single" w:sz="8" w:space="0" w:color="4F81BD" w:themeColor="accent1"/>
+          <w:bottom w:val="single" w:sz="8" w:space="0" w:color="4F81BD" w:themeColor="accent1"/>
+          <w:right w:val="single" w:sz="8" w:space="0" w:color="4F81BD" w:themeColor="accent1"/>
+        </w:tcBorders>
+      </w:tcPr>
+    </w:tblStylePr>
+    <w:tblStylePr w:type="firstCol">
+      <w:rPr>
+        <w:b/>
+        <w:bCs/>
+      </w:rPr>
+    </w:tblStylePr>
+    <w:tblStylePr w:type="lastCol">
+      <w:rPr>
+        <w:b/>
+        <w:bCs/>
+      </w:rPr>
+    </w:tblStylePr>
+    <w:tblStylePr w:type="band1Vert">
+      <w:tblPr/>
+      <w:tcPr>
+        <w:tcBorders>
+          <w:top w:val="single" w:sz="8" w:space="0" w:color="4F81BD" w:themeColor="accent1"/>
+          <w:left w:val="single" w:sz="8" w:space="0" w:color="4F81BD" w:themeColor="accent1"/>
+          <w:bottom w:val="single" w:sz="8" w:space="0" w:color="4F81BD" w:themeColor="accent1"/>
+          <w:right w:val="single" w:sz="8" w:space="0" w:color="4F81BD" w:themeColor="accent1"/>
+        </w:tcBorders>
+      </w:tcPr>
+    </w:tblStylePr>
+    <w:tblStylePr w:type="band1Horz">
+      <w:tblPr/>
+      <w:tcPr>
+        <w:tcBorders>
+          <w:top w:val="single" w:sz="8" w:space="0" w:color="4F81BD" w:themeColor="accent1"/>
+          <w:left w:val="single" w:sz="8" w:space="0" w:color="4F81BD" w:themeColor="accent1"/>
+          <w:bottom w:val="single" w:sz="8" w:space="0" w:color="4F81BD" w:themeColor="accent1"/>
+          <w:right w:val="single" w:sz="8" w:space="0" w:color="4F81BD" w:themeColor="accent1"/>
+        </w:tcBorders>
+      </w:tcPr>
+    </w:tblStylePr>
+  </w:style>
+  <w:style w:type="character" w:customStyle="1" w:styleId="Heading3Char">
+    <w:name w:val="Heading 3 Char"/>
+    <w:basedOn w:val="DefaultParagraphFont"/>
+    <w:link w:val="Heading3"/>
+    <w:uiPriority w:val="9"/>
+    <w:rsid w:val="006614EB"/>
+    <w:rPr>
+      <w:rFonts w:asciiTheme="majorHAnsi" w:eastAsiaTheme="majorEastAsia" w:hAnsiTheme="majorHAnsi" w:cstheme="majorBidi"/>
+      <w:b/>
+      <w:bCs/>
+      <w:color w:val="4F81BD" w:themeColor="accent1"/>
     </w:rPr>
   </w:style>
 </w:styles>

</xml_diff>

<commit_message>
Clarified guess extension problem
</commit_message>
<xml_diff>
--- a/Homework/lesson-04.docx
+++ b/Homework/lesson-04.docx
@@ -23,10 +23,22 @@
     </w:p>
     <w:p>
       <w:r>
-        <w:t xml:space="preserve">Напишите программу которая предлагает пользователю ввести число с плавающей точкой. </w:t>
-      </w:r>
-      <w:r>
-        <w:t xml:space="preserve"> Если введено не число или слишком большое или маленькое число, то программа выводит соответствующее сообщение об ошибке и предлагает повторить ввод.</w:t>
+        <w:t xml:space="preserve">Напишите </w:t>
+      </w:r>
+      <w:r>
+        <w:t>консольное приложение которое</w:t>
+      </w:r>
+      <w:r>
+        <w:t xml:space="preserve"> предлагает пользователю ввести число с плавающей точкой. </w:t>
+      </w:r>
+      <w:r>
+        <w:t xml:space="preserve"> Если введе</w:t>
+      </w:r>
+      <w:r>
+        <w:t>но не число или слишком большое/</w:t>
+      </w:r>
+      <w:r>
+        <w:t>маленькое число, то программа выводит соответствующее сообщение об ошибке и предлагает повторить ввод.</w:t>
       </w:r>
       <w:r>
         <w:t xml:space="preserve"> Если введено число, то выводим его значение на экран с округлени</w:t>
@@ -181,14 +193,27 @@
       <w:r>
         <w:t xml:space="preserve"> параметр строкового типа и возвращать булевское значение. Для проверки номера реализуйте </w:t>
       </w:r>
-      <w:hyperlink r:id="rId6" w:history="1">
-        <w:r>
-          <w:rPr>
-            <w:rStyle w:val="Hyperlink"/>
-          </w:rPr>
-          <w:t>алгоритм Луна</w:t>
-        </w:r>
-      </w:hyperlink>
+      <w:r>
+        <w:fldChar w:fldCharType="begin"/>
+      </w:r>
+      <w:r>
+        <w:instrText xml:space="preserve"> HYPERLINK "http://ru.wikipedia.org/wiki/%D0%90%D0%BB%D0%B3%D0%BE%D1%80%D0%B8%D1%82%D0%BC_%D0%9B%D1%83%D0%BD%D0%B0" </w:instrText>
+      </w:r>
+      <w:r>
+        <w:fldChar w:fldCharType="separate"/>
+      </w:r>
+      <w:r>
+        <w:rPr>
+          <w:rStyle w:val="Hyperlink"/>
+        </w:rPr>
+        <w:t>алгоритм Луна</w:t>
+      </w:r>
+      <w:r>
+        <w:rPr>
+          <w:rStyle w:val="Hyperlink"/>
+        </w:rPr>
+        <w:fldChar w:fldCharType="end"/>
+      </w:r>
       <w:r>
         <w:t>.</w:t>
       </w:r>
@@ -209,12 +234,14 @@
       <w:r>
         <w:t xml:space="preserve">то должно генерироваться исключение </w:t>
       </w:r>
+      <w:proofErr w:type="spellStart"/>
       <w:r>
         <w:rPr>
           <w:lang w:val="en-US"/>
         </w:rPr>
         <w:t>ArgumentNullException</w:t>
       </w:r>
+      <w:proofErr w:type="spellEnd"/>
       <w:r>
         <w:t>.</w:t>
       </w:r>
@@ -223,12 +250,14 @@
       <w:r>
         <w:t xml:space="preserve">Если в аргументе функции содержаться символы отличные от цифр, то должно генерироваться исключение </w:t>
       </w:r>
+      <w:proofErr w:type="spellStart"/>
       <w:r>
         <w:rPr>
           <w:lang w:val="en-US"/>
         </w:rPr>
         <w:t>FormatException</w:t>
       </w:r>
+      <w:proofErr w:type="spellEnd"/>
       <w:r>
         <w:t>.</w:t>
       </w:r>
@@ -647,12 +676,14 @@
       <w:r>
         <w:t xml:space="preserve">анной папке находятся файлы с именами </w:t>
       </w:r>
+      <w:proofErr w:type="spellStart"/>
       <w:r>
         <w:rPr>
           <w:lang w:val="en-US"/>
         </w:rPr>
         <w:t>unknownNN</w:t>
       </w:r>
+      <w:proofErr w:type="spellEnd"/>
       <w:r>
         <w:t>.</w:t>
       </w:r>
@@ -672,7 +703,21 @@
         <w:t xml:space="preserve">требуется восстановить расширение файлов с помощью «магических чисел» находящихся в начале каждого файла. </w:t>
       </w:r>
       <w:r>
-        <w:t>Если формат файла определить не удалось, то его переименовывать не нужно.</w:t>
+        <w:t xml:space="preserve">То есть если в начале файла найдена одна из последовательностей байтов в таблице ниже, то файл имеет соответствующий формат, и его требуется переименовать. </w:t>
+      </w:r>
+      <w:r>
+        <w:t xml:space="preserve">Если формат файла определить не </w:t>
+      </w:r>
+      <w:bookmarkStart w:id="0" w:name="_GoBack"/>
+      <w:bookmarkEnd w:id="0"/>
+      <w:r>
+        <w:t xml:space="preserve">удалось, то переименовывать </w:t>
+      </w:r>
+      <w:r>
+        <w:t xml:space="preserve">его </w:t>
+      </w:r>
+      <w:r>
+        <w:t>не нужно.</w:t>
       </w:r>
     </w:p>
     <w:tbl>
@@ -989,8 +1034,6 @@
       <w:pPr>
         <w:spacing w:before="120"/>
       </w:pPr>
-      <w:bookmarkStart w:id="0" w:name="_GoBack"/>
-      <w:bookmarkEnd w:id="0"/>
     </w:p>
     <w:sectPr>
       <w:pgSz w:w="11906" w:h="16838"/>

</xml_diff>

<commit_message>
Updated "guess extension" homework
</commit_message>
<xml_diff>
--- a/Homework/lesson-04.docx
+++ b/Homework/lesson-04.docx
@@ -9,8 +9,6 @@
           <w:bottom w:val="double" w:sz="4" w:space="1" w:color="365F91" w:themeColor="accent1" w:themeShade="BF"/>
         </w:pBdr>
       </w:pPr>
-      <w:bookmarkStart w:id="0" w:name="_GoBack"/>
-      <w:bookmarkEnd w:id="0"/>
       <w:r>
         <w:t>Задания по исключениям</w:t>
       </w:r>
@@ -685,33 +683,31 @@
         <w:t>зад</w:t>
       </w:r>
       <w:r>
-        <w:t xml:space="preserve">анной папке находятся файлы с именами </w:t>
-      </w:r>
-      <w:proofErr w:type="spellStart"/>
+        <w:t xml:space="preserve">анной папке находятся файлы с </w:t>
+      </w:r>
+      <w:r>
+        <w:t xml:space="preserve">расширением </w:t>
+      </w:r>
       <w:r>
         <w:rPr>
           <w:lang w:val="en-US"/>
         </w:rPr>
-        <w:t>unknownNN</w:t>
-      </w:r>
-      <w:proofErr w:type="spellEnd"/>
-      <w:r>
-        <w:t>.</w:t>
-      </w:r>
-      <w:r>
-        <w:rPr>
-          <w:lang w:val="en-US"/>
-        </w:rPr>
         <w:t>bin</w:t>
       </w:r>
       <w:r>
         <w:t xml:space="preserve">. </w:t>
       </w:r>
       <w:r>
-        <w:t xml:space="preserve">От вас </w:t>
-      </w:r>
-      <w:r>
-        <w:t xml:space="preserve">требуется восстановить расширение файлов с помощью «магических чисел» находящихся в начале каждого файла. </w:t>
+        <w:t xml:space="preserve">Вам </w:t>
+      </w:r>
+      <w:r>
+        <w:t xml:space="preserve">требуется </w:t>
+      </w:r>
+      <w:r>
+        <w:t>«угадать» формат файла и дать ему правильное расширение. Формат файла можно узнать проанализировав начальные байты</w:t>
+      </w:r>
+      <w:r>
+        <w:t xml:space="preserve">. </w:t>
       </w:r>
       <w:r>
         <w:t xml:space="preserve">То есть если в начале файла найдена одна из последовательностей байтов в таблице ниже, то файл имеет соответствующий формат, и его требуется переименовать. </w:t>
@@ -724,6 +720,12 @@
       </w:r>
       <w:r>
         <w:t>не нужно.</w:t>
+      </w:r>
+      <w:r>
+        <w:t xml:space="preserve"> </w:t>
+      </w:r>
+      <w:r>
+        <w:t>Постарайтесь написать программу таким образом чтобы можно было легко добавить новые форматы.</w:t>
       </w:r>
     </w:p>
     <w:tbl>
@@ -1026,6 +1028,8 @@
       <w:pPr>
         <w:spacing w:before="120"/>
       </w:pPr>
+      <w:bookmarkStart w:id="0" w:name="_GoBack"/>
+      <w:bookmarkEnd w:id="0"/>
       <w:r>
         <w:t xml:space="preserve">Тестовые файлы находятся в архиве </w:t>
       </w:r>

</xml_diff>